<commit_message>
3.0 Final, cms social media and security
</commit_message>
<xml_diff>
--- a/docs/Reflection.docx
+++ b/docs/Reflection.docx
@@ -51,7 +51,15 @@
         <w:rPr>
           <w:lang w:val="en-GB"/>
         </w:rPr>
-        <w:t>Although the theme’s for WordPress are complex and weird if you never have heard of it, WordPress is eventually easy to use because all the plugins. The plugin of WooCommerce is also interesting because you have a web shop quick because of it.</w:t>
+        <w:t>Although the theme’s for WordPress are complex and weird if you never have heard of it, WordPress is eventually easy to use because all the plugins. The plugin of WooCommerce is also interesting because you have a web shop quick bec</w:t>
+      </w:r>
+      <w:bookmarkStart w:id="0" w:name="_GoBack"/>
+      <w:bookmarkEnd w:id="0"/>
+      <w:r>
+        <w:rPr>
+          <w:lang w:val="en-GB"/>
+        </w:rPr>
+        <w:t>ause of it.</w:t>
       </w:r>
     </w:p>
     <w:p>
@@ -64,7 +72,19 @@
         <w:rPr>
           <w:lang w:val="en-GB"/>
         </w:rPr>
-        <w:t xml:space="preserve">The PWA as not as easy as I imagined it would be. I had wanted to use a WooCommerce API library that was available in PHP. There was a problem with the </w:t>
+        <w:t xml:space="preserve">The PWA </w:t>
+      </w:r>
+      <w:r>
+        <w:rPr>
+          <w:lang w:val="en-GB"/>
+        </w:rPr>
+        <w:t>w</w:t>
+      </w:r>
+      <w:r>
+        <w:rPr>
+          <w:lang w:val="en-GB"/>
+        </w:rPr>
+        <w:t xml:space="preserve">as not as easy as I imagined it would be. I had wanted to use a WooCommerce API library that was available in PHP. There was a problem with the </w:t>
       </w:r>
       <w:r>
         <w:rPr>
@@ -89,10 +109,22 @@
         <w:rPr>
           <w:lang w:val="en-GB"/>
         </w:rPr>
-        <w:t>I really enjoyed working with WordPress because of it Plugin functionality.</w:t>
-      </w:r>
-      <w:bookmarkStart w:id="0" w:name="_GoBack"/>
-      <w:bookmarkEnd w:id="0"/>
+        <w:t xml:space="preserve">I really enjoyed working with WordPress because of </w:t>
+      </w:r>
+      <w:proofErr w:type="gramStart"/>
+      <w:r>
+        <w:rPr>
+          <w:lang w:val="en-GB"/>
+        </w:rPr>
+        <w:t>it</w:t>
+      </w:r>
+      <w:proofErr w:type="gramEnd"/>
+      <w:r>
+        <w:rPr>
+          <w:lang w:val="en-GB"/>
+        </w:rPr>
+        <w:t xml:space="preserve"> Plugin functionality.</w:t>
+      </w:r>
     </w:p>
     <w:sectPr>
       <w:pgSz w:w="11906" w:h="16838"/>

</xml_diff>